<commit_message>
add common infrastructure for client certificate validation. Added client certificate validation to UserManagement service
</commit_message>
<xml_diff>
--- a/Docs/GuideToAddNewMicroservice.docx
+++ b/Docs/GuideToAddNewMicroservice.docx
@@ -19,13 +19,7 @@
         </w:numPr>
       </w:pPr>
       <w:r>
-        <w:t xml:space="preserve">Solution Explorer -&gt; Add </w:t>
-      </w:r>
-      <w:r>
-        <w:t xml:space="preserve">new project -&gt; </w:t>
-      </w:r>
-      <w:r>
-        <w:t xml:space="preserve">Console App (.Net Framework) -&gt; </w:t>
+        <w:t xml:space="preserve">Solution Explorer -&gt; Add new project -&gt; Console App (.Net Framework) -&gt; </w:t>
       </w:r>
       <w:proofErr w:type="spellStart"/>
       <w:r>
@@ -51,16 +45,7 @@
         <w:t xml:space="preserve"> </w:t>
       </w:r>
       <w:r>
-        <w:t>new project -&gt;</w:t>
-      </w:r>
-      <w:r>
-        <w:t xml:space="preserve"> Class Library </w:t>
-      </w:r>
-      <w:r>
-        <w:t>(.Net Framework)</w:t>
-      </w:r>
-      <w:r>
-        <w:t xml:space="preserve"> -&gt; </w:t>
+        <w:t xml:space="preserve">new project -&gt; Class Library (.Net Framework) -&gt; </w:t>
       </w:r>
       <w:proofErr w:type="spellStart"/>
       <w:r>
@@ -70,6 +55,8 @@
       <w:r>
         <w:t>.&lt;Name&gt;.Contract</w:t>
       </w:r>
+      <w:bookmarkStart w:id="0" w:name="_GoBack"/>
+      <w:bookmarkEnd w:id="0"/>
     </w:p>
     <w:p>
       <w:pPr>
@@ -178,10 +165,7 @@
       </w:r>
       <w:proofErr w:type="gramEnd"/>
       <w:r>
-        <w:t>Name&gt;</w:t>
-      </w:r>
-      <w:r>
-        <w:t>) add &lt;Name&gt;Service class and implement interface from previous step (Add reference to contract project as VS suggests).</w:t>
+        <w:t>Name&gt;) add &lt;Name&gt;Service class and implement interface from previous step (Add reference to contract project as VS suggests).</w:t>
       </w:r>
     </w:p>
     <w:p>
@@ -298,10 +282,7 @@
         <w:t xml:space="preserve"> </w:t>
       </w:r>
       <w:r>
-        <w:t>Add reference to System.ServiceModel.dll as VS suggests</w:t>
-      </w:r>
-      <w:r>
-        <w:t>.</w:t>
+        <w:t>Add reference to System.ServiceModel.dll as VS suggests.</w:t>
       </w:r>
     </w:p>
     <w:p>
@@ -368,28 +349,16 @@
       </w:r>
       <w:proofErr w:type="spellEnd"/>
       <w:r>
-        <w:t>.&lt;Name&gt;</w:t>
-      </w:r>
-      <w:r>
-        <w:t>.</w:t>
+        <w:t>.&lt;Name&gt;.</w:t>
       </w:r>
       <w:r>
         <w:t>&lt;Name&gt;</w:t>
       </w:r>
       <w:r>
-        <w:t xml:space="preserve">Service </w:t>
-      </w:r>
-      <w:r>
-        <w:t>(</w:t>
-      </w:r>
-      <w:r>
-        <w:t xml:space="preserve">namespace + </w:t>
-      </w:r>
-      <w:r>
-        <w:t>class</w:t>
-      </w:r>
-      <w:r>
-        <w:t xml:space="preserve"> name</w:t>
+        <w:t>Service (</w:t>
+      </w:r>
+      <w:r>
+        <w:t>namespace + class name</w:t>
       </w:r>
       <w:r>
         <w:t>)</w:t>
@@ -425,16 +394,7 @@
       </w:r>
       <w:proofErr w:type="gramEnd"/>
       <w:r>
-        <w:t>Name&gt;.</w:t>
-      </w:r>
-      <w:r>
-        <w:t xml:space="preserve">Behavior </w:t>
-      </w:r>
-      <w:r>
-        <w:t>(or whatever, up to you)</w:t>
-      </w:r>
-      <w:r>
-        <w:t>. Note: Also, update behavior name in behaviors accordingly.</w:t>
+        <w:t>Name&gt;.Behavior (or whatever, up to you). Note: Also, update behavior name in behaviors accordingly.</w:t>
       </w:r>
     </w:p>
     <w:p>
@@ -557,10 +517,7 @@
       </w:r>
       <w:proofErr w:type="gramEnd"/>
       <w:r>
-        <w:t>Name&gt;</w:t>
-      </w:r>
-      <w:r>
-        <w:t xml:space="preserve">.Binding (or whatever). Note: update </w:t>
+        <w:t xml:space="preserve">Name&gt;.Binding (or whatever). Note: update </w:t>
       </w:r>
       <w:proofErr w:type="gramStart"/>
       <w:r>
@@ -595,31 +552,7 @@
           <w:rPr>
             <w:rStyle w:val="Hyperlink"/>
           </w:rPr>
-          <w:t>docs.micro</w:t>
-        </w:r>
-        <w:r>
-          <w:rPr>
-            <w:rStyle w:val="Hyperlink"/>
-          </w:rPr>
-          <w:t>s</w:t>
-        </w:r>
-        <w:r>
-          <w:rPr>
-            <w:rStyle w:val="Hyperlink"/>
-          </w:rPr>
-          <w:t>of</w:t>
-        </w:r>
-        <w:r>
-          <w:rPr>
-            <w:rStyle w:val="Hyperlink"/>
-          </w:rPr>
-          <w:t>t</w:t>
-        </w:r>
-        <w:r>
-          <w:rPr>
-            <w:rStyle w:val="Hyperlink"/>
-          </w:rPr>
-          <w:t>.com</w:t>
+          <w:t>docs.microsoft.com</w:t>
         </w:r>
       </w:hyperlink>
       <w:r>
@@ -646,10 +579,7 @@
         <w:t>&gt;</w:t>
       </w:r>
       <w:r>
-        <w:t xml:space="preserve">. </w:t>
-      </w:r>
-      <w:r>
-        <w:t>Note: port should not be already in use by other service.</w:t>
+        <w:t>. Note: port should not be already in use by other service.</w:t>
       </w:r>
     </w:p>
     <w:p>
@@ -667,6 +597,9 @@
         <w:br/>
       </w:r>
       <w:r>
+        <w:rPr>
+          <w:noProof/>
+        </w:rPr>
         <w:drawing>
           <wp:inline distT="0" distB="0" distL="0" distR="0" wp14:anchorId="3EDAECFC" wp14:editId="35B12C58">
             <wp:extent cx="2591162" cy="352474"/>
@@ -785,18 +718,18 @@
             <v:path o:extrusionok="f" gradientshapeok="t" o:connecttype="rect"/>
             <o:lock v:ext="edit" aspectratio="t"/>
           </v:shapetype>
-          <v:shape id="_x0000_i1029" type="#_x0000_t75" style="width:77.25pt;height:49.5pt" o:ole="">
+          <v:shape id="_x0000_i1025" type="#_x0000_t75" style="width:77.25pt;height:49.5pt" o:ole="">
             <v:imagedata r:id="rId11" o:title=""/>
           </v:shape>
-          <o:OLEObject Type="Embed" ProgID="Package" ShapeID="_x0000_i1029" DrawAspect="Icon" ObjectID="_1667073293" r:id="rId12"/>
+          <o:OLEObject Type="Embed" ProgID="Package" ShapeID="_x0000_i1025" DrawAspect="Icon" ObjectID="_1667157279" r:id="rId12"/>
         </w:object>
       </w:r>
       <w:r>
         <w:object w:dxaOrig="1539" w:dyaOrig="996">
-          <v:shape id="_x0000_i1030" type="#_x0000_t75" style="width:77.25pt;height:49.5pt" o:ole="">
+          <v:shape id="_x0000_i1026" type="#_x0000_t75" style="width:77.25pt;height:49.5pt" o:ole="">
             <v:imagedata r:id="rId13" o:title=""/>
           </v:shape>
-          <o:OLEObject Type="Embed" ProgID="Package" ShapeID="_x0000_i1030" DrawAspect="Icon" ObjectID="_1667073294" r:id="rId14"/>
+          <o:OLEObject Type="Embed" ProgID="Package" ShapeID="_x0000_i1026" DrawAspect="Icon" ObjectID="_1667157280" r:id="rId14"/>
         </w:object>
       </w:r>
     </w:p>
@@ -1126,16 +1059,7 @@
           <w:sz w:val="19"/>
           <w:szCs w:val="19"/>
         </w:rPr>
-        <w:t>"</w:t>
-      </w:r>
-      <w:r>
-        <w:rPr>
-          <w:rFonts w:ascii="Consolas" w:hAnsi="Consolas" w:cs="Consolas"/>
-          <w:color w:val="000000"/>
-          <w:sz w:val="19"/>
-          <w:szCs w:val="19"/>
-        </w:rPr>
-        <w:t>)</w:t>
+        <w:t>")</w:t>
       </w:r>
     </w:p>
     <w:p>
@@ -1188,25 +1112,7 @@
           <w:sz w:val="19"/>
           <w:szCs w:val="19"/>
         </w:rPr>
-        <w:t>"</w:t>
-      </w:r>
-      <w:r>
-        <w:rPr>
-          <w:rFonts w:ascii="Consolas" w:hAnsi="Consolas" w:cs="Consolas"/>
-          <w:color w:val="000000"/>
-          <w:sz w:val="19"/>
-          <w:szCs w:val="19"/>
-        </w:rPr>
-        <w:t>…</w:t>
-      </w:r>
-      <w:r>
-        <w:rPr>
-          <w:rFonts w:ascii="Consolas" w:hAnsi="Consolas" w:cs="Consolas"/>
-          <w:color w:val="000000"/>
-          <w:sz w:val="19"/>
-          <w:szCs w:val="19"/>
-        </w:rPr>
-        <w:t>"</w:t>
+        <w:t>"…"</w:t>
       </w:r>
       <w:r>
         <w:t>)</w:t>
@@ -1402,10 +1308,7 @@
         </w:numPr>
       </w:pPr>
       <w:r>
-        <w:t xml:space="preserve">Go to service. </w:t>
-      </w:r>
-      <w:r>
-        <w:t xml:space="preserve">Enable certificate security </w:t>
+        <w:t xml:space="preserve">Go to service. Enable certificate security </w:t>
       </w:r>
       <w:hyperlink r:id="rId16" w:history="1">
         <w:r>
@@ -1416,13 +1319,7 @@
         </w:r>
       </w:hyperlink>
       <w:r>
-        <w:t xml:space="preserve"> (</w:t>
-      </w:r>
-      <w:r>
-        <w:t>Server</w:t>
-      </w:r>
-      <w:r>
-        <w:t xml:space="preserve"> -&gt; Configuration)</w:t>
+        <w:t xml:space="preserve"> (Server -&gt; Configuration)</w:t>
       </w:r>
     </w:p>
     <w:p>
@@ -1503,19 +1400,7 @@
         <w:rPr>
           <w:rStyle w:val="Hyperlink"/>
         </w:rPr>
-        <w:t>stacko</w:t>
-      </w:r>
-      <w:r>
-        <w:rPr>
-          <w:rStyle w:val="Hyperlink"/>
-        </w:rPr>
-        <w:t>v</w:t>
-      </w:r>
-      <w:r>
-        <w:rPr>
-          <w:rStyle w:val="Hyperlink"/>
-        </w:rPr>
-        <w:t>erflow</w:t>
+        <w:t>stackoverflow</w:t>
       </w:r>
       <w:proofErr w:type="spellEnd"/>
       <w:r>
@@ -1608,14 +1493,6 @@
           <w:szCs w:val="19"/>
         </w:rPr>
         <w:br/>
-      </w:r>
-      <w:r>
-        <w:rPr>
-          <w:rFonts w:ascii="Consolas" w:hAnsi="Consolas" w:cs="Consolas"/>
-          <w:color w:val="0000FF"/>
-          <w:sz w:val="19"/>
-          <w:szCs w:val="19"/>
-        </w:rPr>
         <w:t xml:space="preserve">  &lt;</w:t>
       </w:r>
       <w:r>
@@ -1750,10 +1627,7 @@
         </w:rPr>
       </w:pPr>
       <w:r>
-        <w:t xml:space="preserve">Go to service </w:t>
-      </w:r>
-      <w:r>
-        <w:t xml:space="preserve">and add following to </w:t>
+        <w:t xml:space="preserve">Go to service and add following to </w:t>
       </w:r>
       <w:proofErr w:type="spellStart"/>
       <w:r>
@@ -1977,23 +1851,763 @@
         </w:rPr>
       </w:pPr>
       <w:r>
-        <w:t>Launch and debug</w:t>
-      </w:r>
-      <w:r>
-        <w:t>. There should be no errors.</w:t>
-      </w:r>
-    </w:p>
-    <w:p>
-      <w:pPr>
-        <w:rPr>
-          <w:rFonts w:ascii="Consolas" w:hAnsi="Consolas" w:cs="Consolas"/>
-          <w:color w:val="0000FF"/>
-          <w:sz w:val="19"/>
-          <w:szCs w:val="19"/>
-        </w:rPr>
-      </w:pPr>
-      <w:bookmarkStart w:id="0" w:name="_GoBack"/>
-      <w:bookmarkEnd w:id="0"/>
+        <w:t>Launch and debug. There should be no errors.</w:t>
+      </w:r>
+    </w:p>
+    <w:p>
+      <w:pPr>
+        <w:pStyle w:val="ListParagraph"/>
+        <w:numPr>
+          <w:ilvl w:val="0"/>
+          <w:numId w:val="2"/>
+        </w:numPr>
+        <w:autoSpaceDE w:val="0"/>
+        <w:autoSpaceDN w:val="0"/>
+        <w:adjustRightInd w:val="0"/>
+        <w:spacing w:after="0" w:line="240" w:lineRule="auto"/>
+        <w:rPr>
+          <w:rFonts w:ascii="Consolas" w:hAnsi="Consolas" w:cs="Consolas"/>
+          <w:color w:val="0000FF"/>
+          <w:sz w:val="19"/>
+          <w:szCs w:val="19"/>
+        </w:rPr>
+      </w:pPr>
+      <w:r>
+        <w:t>Update service configuration to trust only specific certificates (not all of them, as it is now).</w:t>
+      </w:r>
+    </w:p>
+    <w:p>
+      <w:pPr>
+        <w:pStyle w:val="ListParagraph"/>
+        <w:numPr>
+          <w:ilvl w:val="1"/>
+          <w:numId w:val="2"/>
+        </w:numPr>
+        <w:autoSpaceDE w:val="0"/>
+        <w:autoSpaceDN w:val="0"/>
+        <w:adjustRightInd w:val="0"/>
+        <w:spacing w:after="0" w:line="240" w:lineRule="auto"/>
+        <w:rPr>
+          <w:rFonts w:ascii="Consolas" w:hAnsi="Consolas" w:cs="Consolas"/>
+          <w:color w:val="0000FF"/>
+          <w:sz w:val="19"/>
+          <w:szCs w:val="19"/>
+        </w:rPr>
+      </w:pPr>
+      <w:r>
+        <w:t xml:space="preserve">Add reference to </w:t>
+      </w:r>
+      <w:proofErr w:type="spellStart"/>
+      <w:r>
+        <w:t>IronMacbeth.Common</w:t>
+      </w:r>
+      <w:proofErr w:type="spellEnd"/>
+    </w:p>
+    <w:p>
+      <w:pPr>
+        <w:pStyle w:val="ListParagraph"/>
+        <w:numPr>
+          <w:ilvl w:val="1"/>
+          <w:numId w:val="2"/>
+        </w:numPr>
+        <w:autoSpaceDE w:val="0"/>
+        <w:autoSpaceDN w:val="0"/>
+        <w:adjustRightInd w:val="0"/>
+        <w:spacing w:after="0" w:line="240" w:lineRule="auto"/>
+        <w:rPr>
+          <w:rFonts w:ascii="Consolas" w:hAnsi="Consolas" w:cs="Consolas"/>
+          <w:color w:val="0000FF"/>
+          <w:sz w:val="19"/>
+          <w:szCs w:val="19"/>
+        </w:rPr>
+      </w:pPr>
+      <w:r>
+        <w:t xml:space="preserve">Add </w:t>
+      </w:r>
+      <w:proofErr w:type="spellStart"/>
+      <w:r>
+        <w:t>trustedCertificates</w:t>
+      </w:r>
+      <w:proofErr w:type="spellEnd"/>
+      <w:r>
+        <w:t xml:space="preserve"> section to </w:t>
+      </w:r>
+      <w:proofErr w:type="spellStart"/>
+      <w:r>
+        <w:t>app.config</w:t>
+      </w:r>
+      <w:proofErr w:type="spellEnd"/>
+    </w:p>
+    <w:p>
+      <w:pPr>
+        <w:autoSpaceDE w:val="0"/>
+        <w:autoSpaceDN w:val="0"/>
+        <w:adjustRightInd w:val="0"/>
+        <w:spacing w:after="0" w:line="240" w:lineRule="auto"/>
+        <w:rPr>
+          <w:rFonts w:ascii="Consolas" w:hAnsi="Consolas" w:cs="Consolas"/>
+          <w:color w:val="000000"/>
+          <w:sz w:val="19"/>
+          <w:szCs w:val="19"/>
+        </w:rPr>
+      </w:pPr>
+      <w:r>
+        <w:rPr>
+          <w:rFonts w:ascii="Consolas" w:hAnsi="Consolas" w:cs="Consolas"/>
+          <w:color w:val="0000FF"/>
+          <w:sz w:val="19"/>
+          <w:szCs w:val="19"/>
+        </w:rPr>
+        <w:t xml:space="preserve">    </w:t>
+      </w:r>
+      <w:r>
+        <w:rPr>
+          <w:rFonts w:ascii="Consolas" w:hAnsi="Consolas" w:cs="Consolas"/>
+          <w:color w:val="0000FF"/>
+          <w:sz w:val="19"/>
+          <w:szCs w:val="19"/>
+        </w:rPr>
+        <w:t>&lt;</w:t>
+      </w:r>
+      <w:proofErr w:type="spellStart"/>
+      <w:proofErr w:type="gramStart"/>
+      <w:r>
+        <w:rPr>
+          <w:rFonts w:ascii="Consolas" w:hAnsi="Consolas" w:cs="Consolas"/>
+          <w:color w:val="A31515"/>
+          <w:sz w:val="19"/>
+          <w:szCs w:val="19"/>
+        </w:rPr>
+        <w:t>configSections</w:t>
+      </w:r>
+      <w:proofErr w:type="spellEnd"/>
+      <w:proofErr w:type="gramEnd"/>
+      <w:r>
+        <w:rPr>
+          <w:rFonts w:ascii="Consolas" w:hAnsi="Consolas" w:cs="Consolas"/>
+          <w:color w:val="0000FF"/>
+          <w:sz w:val="19"/>
+          <w:szCs w:val="19"/>
+        </w:rPr>
+        <w:t>&gt;</w:t>
+      </w:r>
+    </w:p>
+    <w:p>
+      <w:pPr>
+        <w:autoSpaceDE w:val="0"/>
+        <w:autoSpaceDN w:val="0"/>
+        <w:adjustRightInd w:val="0"/>
+        <w:spacing w:after="0" w:line="240" w:lineRule="auto"/>
+        <w:rPr>
+          <w:rFonts w:ascii="Consolas" w:hAnsi="Consolas" w:cs="Consolas"/>
+          <w:color w:val="000000"/>
+          <w:sz w:val="19"/>
+          <w:szCs w:val="19"/>
+        </w:rPr>
+      </w:pPr>
+      <w:r>
+        <w:rPr>
+          <w:rFonts w:ascii="Consolas" w:hAnsi="Consolas" w:cs="Consolas"/>
+          <w:color w:val="0000FF"/>
+          <w:sz w:val="19"/>
+          <w:szCs w:val="19"/>
+        </w:rPr>
+        <w:t xml:space="preserve">        &lt;</w:t>
+      </w:r>
+      <w:r>
+        <w:rPr>
+          <w:rFonts w:ascii="Consolas" w:hAnsi="Consolas" w:cs="Consolas"/>
+          <w:color w:val="A31515"/>
+          <w:sz w:val="19"/>
+          <w:szCs w:val="19"/>
+        </w:rPr>
+        <w:t>section</w:t>
+      </w:r>
+      <w:r>
+        <w:rPr>
+          <w:rFonts w:ascii="Consolas" w:hAnsi="Consolas" w:cs="Consolas"/>
+          <w:color w:val="0000FF"/>
+          <w:sz w:val="19"/>
+          <w:szCs w:val="19"/>
+        </w:rPr>
+        <w:t xml:space="preserve"> </w:t>
+      </w:r>
+      <w:r>
+        <w:rPr>
+          <w:rFonts w:ascii="Consolas" w:hAnsi="Consolas" w:cs="Consolas"/>
+          <w:color w:val="FF0000"/>
+          <w:sz w:val="19"/>
+          <w:szCs w:val="19"/>
+        </w:rPr>
+        <w:t>name</w:t>
+      </w:r>
+      <w:r>
+        <w:rPr>
+          <w:rFonts w:ascii="Consolas" w:hAnsi="Consolas" w:cs="Consolas"/>
+          <w:color w:val="0000FF"/>
+          <w:sz w:val="19"/>
+          <w:szCs w:val="19"/>
+        </w:rPr>
+        <w:t>=</w:t>
+      </w:r>
+      <w:r>
+        <w:rPr>
+          <w:rFonts w:ascii="Consolas" w:hAnsi="Consolas" w:cs="Consolas"/>
+          <w:color w:val="000000"/>
+          <w:sz w:val="19"/>
+          <w:szCs w:val="19"/>
+        </w:rPr>
+        <w:t>"</w:t>
+      </w:r>
+      <w:proofErr w:type="spellStart"/>
+      <w:r>
+        <w:rPr>
+          <w:rFonts w:ascii="Consolas" w:hAnsi="Consolas" w:cs="Consolas"/>
+          <w:color w:val="0000FF"/>
+          <w:sz w:val="19"/>
+          <w:szCs w:val="19"/>
+        </w:rPr>
+        <w:t>trustedCertificates</w:t>
+      </w:r>
+      <w:proofErr w:type="spellEnd"/>
+      <w:r>
+        <w:rPr>
+          <w:rFonts w:ascii="Consolas" w:hAnsi="Consolas" w:cs="Consolas"/>
+          <w:color w:val="000000"/>
+          <w:sz w:val="19"/>
+          <w:szCs w:val="19"/>
+        </w:rPr>
+        <w:t>"</w:t>
+      </w:r>
+      <w:r>
+        <w:rPr>
+          <w:rFonts w:ascii="Consolas" w:hAnsi="Consolas" w:cs="Consolas"/>
+          <w:color w:val="0000FF"/>
+          <w:sz w:val="19"/>
+          <w:szCs w:val="19"/>
+        </w:rPr>
+        <w:t xml:space="preserve"> </w:t>
+      </w:r>
+      <w:r>
+        <w:rPr>
+          <w:rFonts w:ascii="Consolas" w:hAnsi="Consolas" w:cs="Consolas"/>
+          <w:color w:val="FF0000"/>
+          <w:sz w:val="19"/>
+          <w:szCs w:val="19"/>
+        </w:rPr>
+        <w:t>type</w:t>
+      </w:r>
+      <w:r>
+        <w:rPr>
+          <w:rFonts w:ascii="Consolas" w:hAnsi="Consolas" w:cs="Consolas"/>
+          <w:color w:val="0000FF"/>
+          <w:sz w:val="19"/>
+          <w:szCs w:val="19"/>
+        </w:rPr>
+        <w:t>=</w:t>
+      </w:r>
+      <w:r>
+        <w:rPr>
+          <w:rFonts w:ascii="Consolas" w:hAnsi="Consolas" w:cs="Consolas"/>
+          <w:color w:val="000000"/>
+          <w:sz w:val="19"/>
+          <w:szCs w:val="19"/>
+        </w:rPr>
+        <w:t>"</w:t>
+      </w:r>
+      <w:r>
+        <w:rPr>
+          <w:rFonts w:ascii="Consolas" w:hAnsi="Consolas" w:cs="Consolas"/>
+          <w:color w:val="0000FF"/>
+          <w:sz w:val="19"/>
+          <w:szCs w:val="19"/>
+        </w:rPr>
+        <w:t xml:space="preserve">IronMacbeth.Common.CertificateValidation.TrustedCertificatesConfigurationSection, </w:t>
+      </w:r>
+      <w:proofErr w:type="spellStart"/>
+      <w:r>
+        <w:rPr>
+          <w:rFonts w:ascii="Consolas" w:hAnsi="Consolas" w:cs="Consolas"/>
+          <w:color w:val="0000FF"/>
+          <w:sz w:val="19"/>
+          <w:szCs w:val="19"/>
+        </w:rPr>
+        <w:t>IronMacbeth.Common</w:t>
+      </w:r>
+      <w:proofErr w:type="spellEnd"/>
+      <w:r>
+        <w:rPr>
+          <w:rFonts w:ascii="Consolas" w:hAnsi="Consolas" w:cs="Consolas"/>
+          <w:color w:val="000000"/>
+          <w:sz w:val="19"/>
+          <w:szCs w:val="19"/>
+        </w:rPr>
+        <w:t>"</w:t>
+      </w:r>
+      <w:r>
+        <w:rPr>
+          <w:rFonts w:ascii="Consolas" w:hAnsi="Consolas" w:cs="Consolas"/>
+          <w:color w:val="0000FF"/>
+          <w:sz w:val="19"/>
+          <w:szCs w:val="19"/>
+        </w:rPr>
+        <w:t>/&gt;</w:t>
+      </w:r>
+    </w:p>
+    <w:p>
+      <w:pPr>
+        <w:autoSpaceDE w:val="0"/>
+        <w:autoSpaceDN w:val="0"/>
+        <w:adjustRightInd w:val="0"/>
+        <w:spacing w:after="0" w:line="240" w:lineRule="auto"/>
+        <w:rPr>
+          <w:rFonts w:ascii="Consolas" w:hAnsi="Consolas" w:cs="Consolas"/>
+          <w:color w:val="000000"/>
+          <w:sz w:val="19"/>
+          <w:szCs w:val="19"/>
+        </w:rPr>
+      </w:pPr>
+      <w:r>
+        <w:rPr>
+          <w:rFonts w:ascii="Consolas" w:hAnsi="Consolas" w:cs="Consolas"/>
+          <w:color w:val="0000FF"/>
+          <w:sz w:val="19"/>
+          <w:szCs w:val="19"/>
+        </w:rPr>
+        <w:t xml:space="preserve">    &lt;/</w:t>
+      </w:r>
+      <w:proofErr w:type="spellStart"/>
+      <w:r>
+        <w:rPr>
+          <w:rFonts w:ascii="Consolas" w:hAnsi="Consolas" w:cs="Consolas"/>
+          <w:color w:val="A31515"/>
+          <w:sz w:val="19"/>
+          <w:szCs w:val="19"/>
+        </w:rPr>
+        <w:t>configSections</w:t>
+      </w:r>
+      <w:proofErr w:type="spellEnd"/>
+      <w:r>
+        <w:rPr>
+          <w:rFonts w:ascii="Consolas" w:hAnsi="Consolas" w:cs="Consolas"/>
+          <w:color w:val="0000FF"/>
+          <w:sz w:val="19"/>
+          <w:szCs w:val="19"/>
+        </w:rPr>
+        <w:t>&gt;</w:t>
+      </w:r>
+    </w:p>
+    <w:p>
+      <w:pPr>
+        <w:autoSpaceDE w:val="0"/>
+        <w:autoSpaceDN w:val="0"/>
+        <w:adjustRightInd w:val="0"/>
+        <w:spacing w:after="0" w:line="240" w:lineRule="auto"/>
+        <w:rPr>
+          <w:rFonts w:ascii="Consolas" w:hAnsi="Consolas" w:cs="Consolas"/>
+          <w:color w:val="000000"/>
+          <w:sz w:val="19"/>
+          <w:szCs w:val="19"/>
+        </w:rPr>
+      </w:pPr>
+      <w:r>
+        <w:rPr>
+          <w:rFonts w:ascii="Consolas" w:hAnsi="Consolas" w:cs="Consolas"/>
+          <w:color w:val="0000FF"/>
+          <w:sz w:val="19"/>
+          <w:szCs w:val="19"/>
+        </w:rPr>
+        <w:t xml:space="preserve">    &lt;</w:t>
+      </w:r>
+      <w:proofErr w:type="spellStart"/>
+      <w:proofErr w:type="gramStart"/>
+      <w:r>
+        <w:rPr>
+          <w:rFonts w:ascii="Consolas" w:hAnsi="Consolas" w:cs="Consolas"/>
+          <w:color w:val="A31515"/>
+          <w:sz w:val="19"/>
+          <w:szCs w:val="19"/>
+        </w:rPr>
+        <w:t>trustedCertificates</w:t>
+      </w:r>
+      <w:proofErr w:type="spellEnd"/>
+      <w:proofErr w:type="gramEnd"/>
+      <w:r>
+        <w:rPr>
+          <w:rFonts w:ascii="Consolas" w:hAnsi="Consolas" w:cs="Consolas"/>
+          <w:color w:val="0000FF"/>
+          <w:sz w:val="19"/>
+          <w:szCs w:val="19"/>
+        </w:rPr>
+        <w:t>&gt;</w:t>
+      </w:r>
+    </w:p>
+    <w:p>
+      <w:pPr>
+        <w:autoSpaceDE w:val="0"/>
+        <w:autoSpaceDN w:val="0"/>
+        <w:adjustRightInd w:val="0"/>
+        <w:spacing w:after="0" w:line="240" w:lineRule="auto"/>
+        <w:rPr>
+          <w:rFonts w:ascii="Consolas" w:hAnsi="Consolas" w:cs="Consolas"/>
+          <w:color w:val="000000"/>
+          <w:sz w:val="19"/>
+          <w:szCs w:val="19"/>
+        </w:rPr>
+      </w:pPr>
+      <w:r>
+        <w:rPr>
+          <w:rFonts w:ascii="Consolas" w:hAnsi="Consolas" w:cs="Consolas"/>
+          <w:color w:val="0000FF"/>
+          <w:sz w:val="19"/>
+          <w:szCs w:val="19"/>
+        </w:rPr>
+        <w:t xml:space="preserve">        &lt;</w:t>
+      </w:r>
+      <w:r>
+        <w:rPr>
+          <w:rFonts w:ascii="Consolas" w:hAnsi="Consolas" w:cs="Consolas"/>
+          <w:color w:val="A31515"/>
+          <w:sz w:val="19"/>
+          <w:szCs w:val="19"/>
+        </w:rPr>
+        <w:t>add</w:t>
+      </w:r>
+      <w:r>
+        <w:rPr>
+          <w:rFonts w:ascii="Consolas" w:hAnsi="Consolas" w:cs="Consolas"/>
+          <w:color w:val="0000FF"/>
+          <w:sz w:val="19"/>
+          <w:szCs w:val="19"/>
+        </w:rPr>
+        <w:t xml:space="preserve"> </w:t>
+      </w:r>
+      <w:r>
+        <w:rPr>
+          <w:rFonts w:ascii="Consolas" w:hAnsi="Consolas" w:cs="Consolas"/>
+          <w:color w:val="FF0000"/>
+          <w:sz w:val="19"/>
+          <w:szCs w:val="19"/>
+        </w:rPr>
+        <w:t>value</w:t>
+      </w:r>
+      <w:r>
+        <w:rPr>
+          <w:rFonts w:ascii="Consolas" w:hAnsi="Consolas" w:cs="Consolas"/>
+          <w:color w:val="0000FF"/>
+          <w:sz w:val="19"/>
+          <w:szCs w:val="19"/>
+        </w:rPr>
+        <w:t>=</w:t>
+      </w:r>
+      <w:r>
+        <w:rPr>
+          <w:rFonts w:ascii="Consolas" w:hAnsi="Consolas" w:cs="Consolas"/>
+          <w:color w:val="000000"/>
+          <w:sz w:val="19"/>
+          <w:szCs w:val="19"/>
+        </w:rPr>
+        <w:t>"</w:t>
+      </w:r>
+      <w:r>
+        <w:rPr>
+          <w:rFonts w:ascii="Consolas" w:hAnsi="Consolas" w:cs="Consolas"/>
+          <w:color w:val="0000FF"/>
+          <w:sz w:val="19"/>
+          <w:szCs w:val="19"/>
+        </w:rPr>
+        <w:t>77F7F5D4AA2D038C4A1324DF82F1BBE4</w:t>
+      </w:r>
+      <w:r>
+        <w:rPr>
+          <w:rFonts w:ascii="Consolas" w:hAnsi="Consolas" w:cs="Consolas"/>
+          <w:color w:val="000000"/>
+          <w:sz w:val="19"/>
+          <w:szCs w:val="19"/>
+        </w:rPr>
+        <w:t>"</w:t>
+      </w:r>
+      <w:r>
+        <w:rPr>
+          <w:rFonts w:ascii="Consolas" w:hAnsi="Consolas" w:cs="Consolas"/>
+          <w:color w:val="0000FF"/>
+          <w:sz w:val="19"/>
+          <w:szCs w:val="19"/>
+        </w:rPr>
+        <w:t xml:space="preserve"> /&gt;</w:t>
+      </w:r>
+    </w:p>
+    <w:p>
+      <w:pPr>
+        <w:autoSpaceDE w:val="0"/>
+        <w:autoSpaceDN w:val="0"/>
+        <w:adjustRightInd w:val="0"/>
+        <w:spacing w:after="0" w:line="240" w:lineRule="auto"/>
+        <w:rPr>
+          <w:rFonts w:ascii="Consolas" w:hAnsi="Consolas" w:cs="Consolas"/>
+          <w:color w:val="0000FF"/>
+          <w:sz w:val="19"/>
+          <w:szCs w:val="19"/>
+        </w:rPr>
+      </w:pPr>
+      <w:r>
+        <w:rPr>
+          <w:rFonts w:ascii="Consolas" w:hAnsi="Consolas" w:cs="Consolas"/>
+          <w:color w:val="0000FF"/>
+          <w:sz w:val="19"/>
+          <w:szCs w:val="19"/>
+        </w:rPr>
+        <w:t xml:space="preserve">    </w:t>
+      </w:r>
+      <w:r>
+        <w:rPr>
+          <w:rFonts w:ascii="Consolas" w:hAnsi="Consolas" w:cs="Consolas"/>
+          <w:color w:val="0000FF"/>
+          <w:sz w:val="19"/>
+          <w:szCs w:val="19"/>
+        </w:rPr>
+        <w:t>&lt;/</w:t>
+      </w:r>
+      <w:proofErr w:type="spellStart"/>
+      <w:r>
+        <w:rPr>
+          <w:rFonts w:ascii="Consolas" w:hAnsi="Consolas" w:cs="Consolas"/>
+          <w:color w:val="A31515"/>
+          <w:sz w:val="19"/>
+          <w:szCs w:val="19"/>
+        </w:rPr>
+        <w:t>trustedCertificates</w:t>
+      </w:r>
+      <w:proofErr w:type="spellEnd"/>
+      <w:r>
+        <w:rPr>
+          <w:rFonts w:ascii="Consolas" w:hAnsi="Consolas" w:cs="Consolas"/>
+          <w:color w:val="0000FF"/>
+          <w:sz w:val="19"/>
+          <w:szCs w:val="19"/>
+        </w:rPr>
+        <w:t>&gt;</w:t>
+      </w:r>
+    </w:p>
+    <w:p>
+      <w:pPr>
+        <w:pStyle w:val="ListParagraph"/>
+        <w:numPr>
+          <w:ilvl w:val="1"/>
+          <w:numId w:val="2"/>
+        </w:numPr>
+        <w:autoSpaceDE w:val="0"/>
+        <w:autoSpaceDN w:val="0"/>
+        <w:adjustRightInd w:val="0"/>
+        <w:spacing w:after="0" w:line="240" w:lineRule="auto"/>
+        <w:rPr>
+          <w:rFonts w:ascii="Consolas" w:hAnsi="Consolas" w:cs="Consolas"/>
+          <w:color w:val="0000FF"/>
+          <w:sz w:val="19"/>
+          <w:szCs w:val="19"/>
+        </w:rPr>
+      </w:pPr>
+      <w:r>
+        <w:rPr>
+          <w:rFonts w:ascii="Consolas" w:hAnsi="Consolas" w:cs="Consolas"/>
+          <w:color w:val="0000FF"/>
+          <w:sz w:val="19"/>
+          <w:szCs w:val="19"/>
+        </w:rPr>
+        <w:t>77F7F5D4AA2D038C4A1324DF82F1BBE4</w:t>
+      </w:r>
+      <w:r>
+        <w:rPr>
+          <w:rFonts w:ascii="Consolas" w:hAnsi="Consolas" w:cs="Consolas"/>
+          <w:color w:val="0000FF"/>
+          <w:sz w:val="19"/>
+          <w:szCs w:val="19"/>
+        </w:rPr>
+        <w:t xml:space="preserve"> </w:t>
+      </w:r>
+      <w:r>
+        <w:t xml:space="preserve">is Serial Number of certificate currently in use. More </w:t>
+      </w:r>
+      <w:r>
+        <w:rPr>
+          <w:rFonts w:ascii="Consolas" w:hAnsi="Consolas" w:cs="Consolas"/>
+          <w:color w:val="0000FF"/>
+          <w:sz w:val="19"/>
+          <w:szCs w:val="19"/>
+        </w:rPr>
+        <w:t>&lt;</w:t>
+      </w:r>
+      <w:r>
+        <w:rPr>
+          <w:rFonts w:ascii="Consolas" w:hAnsi="Consolas" w:cs="Consolas"/>
+          <w:color w:val="A31515"/>
+          <w:sz w:val="19"/>
+          <w:szCs w:val="19"/>
+        </w:rPr>
+        <w:t>add</w:t>
+      </w:r>
+      <w:r>
+        <w:rPr>
+          <w:rFonts w:ascii="Consolas" w:hAnsi="Consolas" w:cs="Consolas"/>
+          <w:color w:val="0000FF"/>
+          <w:sz w:val="19"/>
+          <w:szCs w:val="19"/>
+        </w:rPr>
+        <w:t xml:space="preserve"> </w:t>
+      </w:r>
+      <w:r>
+        <w:rPr>
+          <w:rFonts w:ascii="Consolas" w:hAnsi="Consolas" w:cs="Consolas"/>
+          <w:color w:val="FF0000"/>
+          <w:sz w:val="19"/>
+          <w:szCs w:val="19"/>
+        </w:rPr>
+        <w:t>value</w:t>
+      </w:r>
+      <w:r>
+        <w:rPr>
+          <w:rFonts w:ascii="Consolas" w:hAnsi="Consolas" w:cs="Consolas"/>
+          <w:color w:val="0000FF"/>
+          <w:sz w:val="19"/>
+          <w:szCs w:val="19"/>
+        </w:rPr>
+        <w:t>=</w:t>
+      </w:r>
+      <w:r>
+        <w:rPr>
+          <w:rFonts w:ascii="Consolas" w:hAnsi="Consolas" w:cs="Consolas"/>
+          <w:color w:val="000000"/>
+          <w:sz w:val="19"/>
+          <w:szCs w:val="19"/>
+        </w:rPr>
+        <w:t>"</w:t>
+      </w:r>
+      <w:r>
+        <w:rPr>
+          <w:rFonts w:ascii="Consolas" w:hAnsi="Consolas" w:cs="Consolas"/>
+          <w:color w:val="0000FF"/>
+          <w:sz w:val="19"/>
+          <w:szCs w:val="19"/>
+        </w:rPr>
+        <w:t>…</w:t>
+      </w:r>
+      <w:r>
+        <w:rPr>
+          <w:rFonts w:ascii="Consolas" w:hAnsi="Consolas" w:cs="Consolas"/>
+          <w:color w:val="000000"/>
+          <w:sz w:val="19"/>
+          <w:szCs w:val="19"/>
+        </w:rPr>
+        <w:t>"</w:t>
+      </w:r>
+      <w:r>
+        <w:rPr>
+          <w:rFonts w:ascii="Consolas" w:hAnsi="Consolas" w:cs="Consolas"/>
+          <w:color w:val="0000FF"/>
+          <w:sz w:val="19"/>
+          <w:szCs w:val="19"/>
+        </w:rPr>
+        <w:t xml:space="preserve"> /&gt;</w:t>
+      </w:r>
+      <w:r>
+        <w:rPr>
+          <w:rFonts w:ascii="Consolas" w:hAnsi="Consolas" w:cs="Consolas"/>
+          <w:color w:val="0000FF"/>
+          <w:sz w:val="19"/>
+          <w:szCs w:val="19"/>
+        </w:rPr>
+        <w:t xml:space="preserve"> </w:t>
+      </w:r>
+      <w:r>
+        <w:t>could be added later if needed.</w:t>
+      </w:r>
+    </w:p>
+    <w:p>
+      <w:pPr>
+        <w:pStyle w:val="ListParagraph"/>
+        <w:numPr>
+          <w:ilvl w:val="1"/>
+          <w:numId w:val="2"/>
+        </w:numPr>
+      </w:pPr>
+      <w:r>
+        <w:lastRenderedPageBreak/>
+        <w:t xml:space="preserve">Change client certificate validation mode to “Custom”, add </w:t>
+      </w:r>
+      <w:proofErr w:type="spellStart"/>
+      <w:r>
+        <w:rPr>
+          <w:rFonts w:ascii="Consolas" w:hAnsi="Consolas" w:cs="Consolas"/>
+          <w:color w:val="FF0000"/>
+          <w:sz w:val="19"/>
+          <w:szCs w:val="19"/>
+        </w:rPr>
+        <w:t>customCertificateValidatorType</w:t>
+      </w:r>
+      <w:proofErr w:type="spellEnd"/>
+      <w:r>
+        <w:t xml:space="preserve"> attribute with value of </w:t>
+      </w:r>
+      <w:r>
+        <w:rPr>
+          <w:rFonts w:ascii="Consolas" w:hAnsi="Consolas" w:cs="Consolas"/>
+          <w:color w:val="000000"/>
+          <w:sz w:val="19"/>
+          <w:szCs w:val="19"/>
+        </w:rPr>
+        <w:t>"</w:t>
+      </w:r>
+      <w:r>
+        <w:rPr>
+          <w:rFonts w:ascii="Consolas" w:hAnsi="Consolas" w:cs="Consolas"/>
+          <w:color w:val="0000FF"/>
+          <w:sz w:val="19"/>
+          <w:szCs w:val="19"/>
+        </w:rPr>
+        <w:t xml:space="preserve">IronMacbeth.Common.CertificateValidation.IronMacbethX509CertificateValidator, </w:t>
+      </w:r>
+      <w:proofErr w:type="spellStart"/>
+      <w:r>
+        <w:rPr>
+          <w:rFonts w:ascii="Consolas" w:hAnsi="Consolas" w:cs="Consolas"/>
+          <w:color w:val="0000FF"/>
+          <w:sz w:val="19"/>
+          <w:szCs w:val="19"/>
+        </w:rPr>
+        <w:t>IronMacbeth.Common</w:t>
+      </w:r>
+      <w:proofErr w:type="spellEnd"/>
+      <w:r>
+        <w:rPr>
+          <w:rFonts w:ascii="Consolas" w:hAnsi="Consolas" w:cs="Consolas"/>
+          <w:color w:val="000000"/>
+          <w:sz w:val="19"/>
+          <w:szCs w:val="19"/>
+        </w:rPr>
+        <w:t>"</w:t>
+      </w:r>
+    </w:p>
+    <w:p>
+      <w:pPr>
+        <w:pStyle w:val="ListParagraph"/>
+        <w:numPr>
+          <w:ilvl w:val="0"/>
+          <w:numId w:val="2"/>
+        </w:numPr>
+        <w:autoSpaceDE w:val="0"/>
+        <w:autoSpaceDN w:val="0"/>
+        <w:adjustRightInd w:val="0"/>
+        <w:spacing w:after="0" w:line="240" w:lineRule="auto"/>
+        <w:rPr>
+          <w:rFonts w:ascii="Consolas" w:hAnsi="Consolas" w:cs="Consolas"/>
+          <w:color w:val="0000FF"/>
+          <w:sz w:val="19"/>
+          <w:szCs w:val="19"/>
+        </w:rPr>
+      </w:pPr>
+      <w:r>
+        <w:t>Launch and debug. There should be no errors.</w:t>
+      </w:r>
     </w:p>
     <w:sectPr>
       <w:pgSz w:w="12240" w:h="15840"/>
@@ -2276,7 +2890,7 @@
   <w:abstractNum w:abstractNumId="3" w15:restartNumberingAfterBreak="0">
     <w:nsid w:val="3C2F0E08"/>
     <w:multiLevelType w:val="hybridMultilevel"/>
-    <w:tmpl w:val="A74A2D66"/>
+    <w:tmpl w:val="8A4CFD52"/>
     <w:lvl w:ilvl="0" w:tplc="11DEDC44">
       <w:start w:val="1"/>
       <w:numFmt w:val="decimal"/>
@@ -2374,6 +2988,97 @@
     <w:nsid w:val="42532930"/>
     <w:multiLevelType w:val="hybridMultilevel"/>
     <w:tmpl w:val="95FA054A"/>
+    <w:lvl w:ilvl="0" w:tplc="52E21E2C">
+      <w:start w:val="1"/>
+      <w:numFmt w:val="lowerLetter"/>
+      <w:lvlText w:val="%1."/>
+      <w:lvlJc w:val="left"/>
+      <w:pPr>
+        <w:ind w:left="1440" w:hanging="360"/>
+      </w:pPr>
+      <w:rPr>
+        <w:rFonts w:asciiTheme="minorHAnsi" w:hAnsiTheme="minorHAnsi" w:cstheme="minorHAnsi" w:hint="default"/>
+        <w:color w:val="auto"/>
+        <w:sz w:val="22"/>
+      </w:rPr>
+    </w:lvl>
+    <w:lvl w:ilvl="1" w:tplc="04090019" w:tentative="1">
+      <w:start w:val="1"/>
+      <w:numFmt w:val="lowerLetter"/>
+      <w:lvlText w:val="%2."/>
+      <w:lvlJc w:val="left"/>
+      <w:pPr>
+        <w:ind w:left="1440" w:hanging="360"/>
+      </w:pPr>
+    </w:lvl>
+    <w:lvl w:ilvl="2" w:tplc="0409001B" w:tentative="1">
+      <w:start w:val="1"/>
+      <w:numFmt w:val="lowerRoman"/>
+      <w:lvlText w:val="%3."/>
+      <w:lvlJc w:val="right"/>
+      <w:pPr>
+        <w:ind w:left="2160" w:hanging="180"/>
+      </w:pPr>
+    </w:lvl>
+    <w:lvl w:ilvl="3" w:tplc="0409000F" w:tentative="1">
+      <w:start w:val="1"/>
+      <w:numFmt w:val="decimal"/>
+      <w:lvlText w:val="%4."/>
+      <w:lvlJc w:val="left"/>
+      <w:pPr>
+        <w:ind w:left="2880" w:hanging="360"/>
+      </w:pPr>
+    </w:lvl>
+    <w:lvl w:ilvl="4" w:tplc="04090019" w:tentative="1">
+      <w:start w:val="1"/>
+      <w:numFmt w:val="lowerLetter"/>
+      <w:lvlText w:val="%5."/>
+      <w:lvlJc w:val="left"/>
+      <w:pPr>
+        <w:ind w:left="3600" w:hanging="360"/>
+      </w:pPr>
+    </w:lvl>
+    <w:lvl w:ilvl="5" w:tplc="0409001B" w:tentative="1">
+      <w:start w:val="1"/>
+      <w:numFmt w:val="lowerRoman"/>
+      <w:lvlText w:val="%6."/>
+      <w:lvlJc w:val="right"/>
+      <w:pPr>
+        <w:ind w:left="4320" w:hanging="180"/>
+      </w:pPr>
+    </w:lvl>
+    <w:lvl w:ilvl="6" w:tplc="0409000F" w:tentative="1">
+      <w:start w:val="1"/>
+      <w:numFmt w:val="decimal"/>
+      <w:lvlText w:val="%7."/>
+      <w:lvlJc w:val="left"/>
+      <w:pPr>
+        <w:ind w:left="5040" w:hanging="360"/>
+      </w:pPr>
+    </w:lvl>
+    <w:lvl w:ilvl="7" w:tplc="04090019" w:tentative="1">
+      <w:start w:val="1"/>
+      <w:numFmt w:val="lowerLetter"/>
+      <w:lvlText w:val="%8."/>
+      <w:lvlJc w:val="left"/>
+      <w:pPr>
+        <w:ind w:left="5760" w:hanging="360"/>
+      </w:pPr>
+    </w:lvl>
+    <w:lvl w:ilvl="8" w:tplc="0409001B" w:tentative="1">
+      <w:start w:val="1"/>
+      <w:numFmt w:val="lowerRoman"/>
+      <w:lvlText w:val="%9."/>
+      <w:lvlJc w:val="right"/>
+      <w:pPr>
+        <w:ind w:left="6480" w:hanging="180"/>
+      </w:pPr>
+    </w:lvl>
+  </w:abstractNum>
+  <w:abstractNum w:abstractNumId="5" w15:restartNumberingAfterBreak="0">
+    <w:nsid w:val="49910B93"/>
+    <w:multiLevelType w:val="hybridMultilevel"/>
+    <w:tmpl w:val="84D2CD3E"/>
     <w:lvl w:ilvl="0" w:tplc="52E21E2C">
       <w:start w:val="1"/>
       <w:numFmt w:val="lowerLetter"/>
@@ -2475,6 +3180,9 @@
   </w:num>
   <w:num w:numId="5">
     <w:abstractNumId w:val="0"/>
+  </w:num>
+  <w:num w:numId="6">
+    <w:abstractNumId w:val="5"/>
   </w:num>
 </w:numbering>
 </file>

</xml_diff>